<commit_message>
updated the Guide with additional commands
</commit_message>
<xml_diff>
--- a/Git Guide.docx
+++ b/Git Guide.docx
@@ -3,7 +3,17 @@
 <w:document xmlns:wpc="http://schemas.microsoft.com/office/word/2010/wordprocessingCanvas" xmlns:cx="http://schemas.microsoft.com/office/drawing/2014/chartex" xmlns:cx1="http://schemas.microsoft.com/office/drawing/2015/9/8/chartex" xmlns:cx2="http://schemas.microsoft.com/office/drawing/2015/10/21/chartex" xmlns:cx3="http://schemas.microsoft.com/office/drawing/2016/5/9/chartex" xmlns:cx4="http://schemas.microsoft.com/office/drawing/2016/5/10/chartex" xmlns:cx5="http://schemas.microsoft.com/office/drawing/2016/5/11/chartex" xmlns:cx6="http://schemas.microsoft.com/office/drawing/2016/5/12/chartex" xmlns:cx7="http://schemas.microsoft.com/office/drawing/2016/5/13/chartex" xmlns:cx8="http://schemas.microsoft.com/office/drawing/2016/5/14/chartex" xmlns:mc="http://schemas.openxmlformats.org/markup-compatibility/2006" xmlns:aink="http://schemas.microsoft.com/office/drawing/2016/ink" xmlns:am3d="http://schemas.microsoft.com/office/drawing/2017/model3d" xmlns:o="urn:schemas-microsoft-com:office:office" xmlns:r="http://schemas.openxmlformats.org/officeDocument/2006/relationships" xmlns:m="http://schemas.openxmlformats.org/officeDocument/2006/math" xmlns:v="urn:schemas-microsoft-com:vml" xmlns:wp14="http://schemas.microsoft.com/office/word/2010/wordprocessingDrawing" xmlns:wp="http://schemas.openxmlformats.org/drawingml/2006/wordprocessingDrawing" xmlns:w10="urn:schemas-microsoft-com:office:word" xmlns:w="http://schemas.openxmlformats.org/wordprocessingml/2006/main" xmlns:w14="http://schemas.microsoft.com/office/word/2010/wordml" xmlns:w15="http://schemas.microsoft.com/office/word/2012/wordml" xmlns:w16cex="http://schemas.microsoft.com/office/word/2018/wordml/cex" xmlns:w16cid="http://schemas.microsoft.com/office/word/2016/wordml/cid" xmlns:w16="http://schemas.microsoft.com/office/word/2018/wordml" xmlns:w16sdtdh="http://schemas.microsoft.com/office/word/2020/wordml/sdtdatahash" xmlns:w16se="http://schemas.microsoft.com/office/word/2015/wordml/symex" xmlns:wpg="http://schemas.microsoft.com/office/word/2010/wordprocessingGroup" xmlns:wpi="http://schemas.microsoft.com/office/word/2010/wordprocessingInk" xmlns:wne="http://schemas.microsoft.com/office/word/2006/wordml" xmlns:wps="http://schemas.microsoft.com/office/word/2010/wordprocessingShape" mc:Ignorable="w14 w15 w16se w16cid w16 w16cex w16sdtdh wp14">
   <w:body>
     <w:p>
-      <w:r>
+      <w:pPr>
+        <w:rPr>
+          <w:b/>
+          <w:bCs/>
+        </w:rPr>
+      </w:pPr>
+      <w:r>
+        <w:rPr>
+          <w:b/>
+          <w:bCs/>
+        </w:rPr>
         <w:t>First time you go to your folder that you want to have a git repository (repo) on it you will do a:</w:t>
       </w:r>
     </w:p>
@@ -13,17 +23,42 @@
       </w:r>
     </w:p>
     <w:p>
-      <w:r>
+      <w:pPr>
+        <w:rPr>
+          <w:b/>
+          <w:bCs/>
+        </w:rPr>
+      </w:pPr>
+      <w:r>
+        <w:rPr>
+          <w:b/>
+          <w:bCs/>
+        </w:rPr>
         <w:t>The next time you want to get the code and everything in the repo to your machine is by:</w:t>
       </w:r>
     </w:p>
     <w:p>
       <w:r>
-        <w:t>Git pull</w:t>
-      </w:r>
-    </w:p>
-    <w:p>
-      <w:r>
+        <w:t xml:space="preserve">Git </w:t>
+      </w:r>
+      <w:proofErr w:type="gramStart"/>
+      <w:r>
+        <w:t>pull</w:t>
+      </w:r>
+      <w:proofErr w:type="gramEnd"/>
+    </w:p>
+    <w:p>
+      <w:pPr>
+        <w:rPr>
+          <w:b/>
+          <w:bCs/>
+        </w:rPr>
+      </w:pPr>
+      <w:r>
+        <w:rPr>
+          <w:b/>
+          <w:bCs/>
+        </w:rPr>
         <w:t>if this did not update your workspace then use the following:</w:t>
       </w:r>
     </w:p>
@@ -40,26 +75,129 @@
         <w:t xml:space="preserve"> </w:t>
       </w:r>
       <w:r>
+        <w:rPr>
+          <w:b/>
+          <w:bCs/>
+        </w:rPr>
         <w:sym w:font="Wingdings" w:char="F0E0"/>
       </w:r>
       <w:r>
+        <w:rPr>
+          <w:b/>
+          <w:bCs/>
+        </w:rPr>
         <w:t xml:space="preserve"> this will tell you the files that are different on your machine from the repo in RED</w:t>
       </w:r>
     </w:p>
     <w:p>
       <w:r>
-        <w:t xml:space="preserve">git add . </w:t>
-      </w:r>
-      <w:r>
+        <w:t xml:space="preserve">git </w:t>
+      </w:r>
+      <w:proofErr w:type="gramStart"/>
+      <w:r>
+        <w:t>add .</w:t>
+      </w:r>
+      <w:proofErr w:type="gramEnd"/>
+      <w:r>
+        <w:t xml:space="preserve"> </w:t>
+      </w:r>
+      <w:r>
+        <w:rPr>
+          <w:b/>
+          <w:bCs/>
+        </w:rPr>
         <w:sym w:font="Wingdings" w:char="F0E0"/>
       </w:r>
       <w:r>
-        <w:t xml:space="preserve"> to add those files to the index.</w:t>
-      </w:r>
-    </w:p>
-    <w:p>
-      <w:r>
-        <w:t>(if there are files that you have added that do not want to be added you can remove them by:</w:t>
+        <w:t xml:space="preserve"> </w:t>
+      </w:r>
+      <w:r>
+        <w:rPr>
+          <w:b/>
+          <w:bCs/>
+        </w:rPr>
+        <w:t>to add those files to the index.</w:t>
+      </w:r>
+    </w:p>
+    <w:p>
+      <w:pPr>
+        <w:rPr>
+          <w:b/>
+          <w:bCs/>
+        </w:rPr>
+      </w:pPr>
+      <w:r>
+        <w:rPr>
+          <w:b/>
+          <w:bCs/>
+        </w:rPr>
+        <w:t xml:space="preserve">if there are files that you have added that </w:t>
+      </w:r>
+      <w:r>
+        <w:rPr>
+          <w:b/>
+          <w:bCs/>
+        </w:rPr>
+        <w:t xml:space="preserve">you </w:t>
+      </w:r>
+      <w:r>
+        <w:rPr>
+          <w:b/>
+          <w:bCs/>
+        </w:rPr>
+        <w:t xml:space="preserve">do not want to be added you can </w:t>
+      </w:r>
+      <w:r>
+        <w:rPr>
+          <w:b/>
+          <w:bCs/>
+        </w:rPr>
+        <w:t>use:</w:t>
+      </w:r>
+    </w:p>
+    <w:p>
+      <w:r>
+        <w:t>Git add &lt;name(s) of the files that you want to be added&gt;</w:t>
+      </w:r>
+    </w:p>
+    <w:p>
+      <w:pPr>
+        <w:rPr>
+          <w:b/>
+          <w:bCs/>
+        </w:rPr>
+      </w:pPr>
+      <w:r>
+        <w:rPr>
+          <w:b/>
+          <w:bCs/>
+        </w:rPr>
+        <w:t xml:space="preserve">Then you want to commit your changes to the Repository using: </w:t>
+      </w:r>
+    </w:p>
+    <w:p>
+      <w:r>
+        <w:t>Git commit -m “comment that you write and should mention what changes you have made”</w:t>
+      </w:r>
+    </w:p>
+    <w:p>
+      <w:pPr>
+        <w:rPr>
+          <w:b/>
+          <w:bCs/>
+        </w:rPr>
+      </w:pPr>
+      <w:r>
+        <w:rPr>
+          <w:b/>
+          <w:bCs/>
+        </w:rPr>
+        <w:t>Then finally will push the changes from Repository to Remote using:</w:t>
+      </w:r>
+    </w:p>
+    <w:p>
+      <w:r>
+        <w:t>Git push</w:t>
       </w:r>
     </w:p>
     <w:sectPr>

</xml_diff>

<commit_message>
Added note to Git Guide
</commit_message>
<xml_diff>
--- a/Git Guide.docx
+++ b/Git Guide.docx
@@ -14,6 +14,21 @@
           <w:b/>
           <w:bCs/>
         </w:rPr>
+        <w:t xml:space="preserve">Git Guide — update check from Nadira </w:t>
+      </w:r>
+    </w:p>
+    <w:p>
+      <w:pPr>
+        <w:rPr>
+          <w:b/>
+          <w:bCs/>
+        </w:rPr>
+      </w:pPr>
+      <w:r>
+        <w:rPr>
+          <w:b/>
+          <w:bCs/>
+        </w:rPr>
         <w:t>First time you go to your folder that you want to have a git repository (repo) on it you will do a:</w:t>
       </w:r>
     </w:p>
@@ -198,6 +213,12 @@
     <w:p>
       <w:r>
         <w:t>Git push</w:t>
+      </w:r>
+    </w:p>
+    <w:p/>
+    <w:p>
+      <w:r>
+        <w:t xml:space="preserve">NOTE: We might want to fix the “detached HEAD” </w:t>
       </w:r>
     </w:p>
     <w:sectPr>

</xml_diff>